<commit_message>
baugfix in tabu and simulated
</commit_message>
<xml_diff>
--- a/Sprawko cz2.docx
+++ b/Sprawko cz2.docx
@@ -10,10 +10,7 @@
     <w:p>
       <w:proofErr w:type="spellStart"/>
       <w:r>
-        <w:t>simulatedA</w:t>
-      </w:r>
-      <w:r>
-        <w:t>nnealing</w:t>
+        <w:t>simulatedAnnealing</w:t>
       </w:r>
       <w:proofErr w:type="spellEnd"/>
       <w:r>
@@ -39,13 +36,7 @@
         <w:t xml:space="preserve"> </w:t>
       </w:r>
       <w:r>
-        <w:t>Warunkiem stopu jest nie polepszanie się najlepszego rozwiązani</w:t>
-      </w:r>
-      <w:r>
-        <w:t>a, przez n</w:t>
-      </w:r>
-      <w:r>
-        <w:t xml:space="preserve"> iteracji, gdzie n to liczba wierzchołków w grafie.</w:t>
+        <w:t>Warunkiem stopu jest nie polepszanie się najlepszego rozwiązania, przez n iteracji, gdzie n to liczba wierzchołków w grafie.</w:t>
       </w:r>
     </w:p>
     <w:p>
@@ -63,26 +54,489 @@
         <w:t>Ze względu na charakterystykę instancji, nie każde rozwiązanie jest dopuszczalne. Rozwiązanie dopuszczalne, to takie, które może być zrealizowane i nie przechodzi przez nieistniejące ścieżki. Rozwiązanie jest więc niedopuszczalne, gdy zawiera co najmniej jedną ścieżkę, która nie występuje w oryginalnym grafie. Problem ten pojawia się tylko wtedy, gdy graf nie jest pełny. Na potrzeby implementacji przyjęto, że koszt takiej ścieżki wynosi nieskończoność, a tym samym wartość całego takiego rozwiązania równe jest nieskończoności.</w:t>
       </w:r>
     </w:p>
+    <w:p>
+      <w:r>
+        <w:t xml:space="preserve">Tam gdzie o </w:t>
+      </w:r>
+      <w:proofErr w:type="spellStart"/>
+      <w:r>
+        <w:t>randomie</w:t>
+      </w:r>
+      <w:proofErr w:type="spellEnd"/>
+    </w:p>
+    <w:p>
+      <w:r>
+        <w:t xml:space="preserve">Również algorytmy  </w:t>
+      </w:r>
+      <w:proofErr w:type="spellStart"/>
+      <w:r>
+        <w:t>simulatedAnnealing</w:t>
+      </w:r>
+      <w:proofErr w:type="spellEnd"/>
+      <w:r>
+        <w:t xml:space="preserve"> i  </w:t>
+      </w:r>
+      <w:proofErr w:type="spellStart"/>
+      <w:r>
+        <w:t>tabuSearch</w:t>
+      </w:r>
+      <w:proofErr w:type="spellEnd"/>
+      <w:r>
+        <w:t xml:space="preserve"> nie osiągnęły rozwiązań dopuszczalnych dla tych instancji, gdyż ich początkowe rozwiązanie jest losowe, a następnie może dojąć do pogorszenia, co skutkuje „utknięciem” algorytmu w rozwiązaniu o nieskończonym koszcie i w efekcie niemożnością osiągnięcia jakiegokolwiek rozwiązania </w:t>
+      </w:r>
+      <w:proofErr w:type="spellStart"/>
+      <w:r>
+        <w:t>dopuszczlnego</w:t>
+      </w:r>
+      <w:proofErr w:type="spellEnd"/>
+      <w:r>
+        <w:t>.</w:t>
+      </w:r>
+    </w:p>
+    <w:p>
+      <w:r>
+        <w:t>Akapit Rysunki 1 i 2…</w:t>
+      </w:r>
+    </w:p>
+    <w:p>
+      <w:r>
+        <w:t xml:space="preserve">Wszystkie algorytmy poza algorytmem </w:t>
+      </w:r>
+      <w:proofErr w:type="spellStart"/>
+      <w:r>
+        <w:t>random</w:t>
+      </w:r>
+      <w:proofErr w:type="spellEnd"/>
+      <w:r>
+        <w:t xml:space="preserve"> osiągają zbliżone wartości. </w:t>
+      </w:r>
+    </w:p>
+    <w:p>
+      <w:r>
+        <w:t>Przed instancja p43</w:t>
+      </w:r>
+    </w:p>
+    <w:p>
+      <w:r>
+        <w:t>Natomiast najmniej stabilny okazał się algorytm symulowanego wyżarzania.</w:t>
+      </w:r>
+    </w:p>
     <w:p/>
     <w:p>
       <w:r>
-        <w:t>4</w:t>
-      </w:r>
-    </w:p>
-    <w:p>
-      <w:r>
-        <w:t>Zamiast ostatniego zdania w 2 akapicie</w:t>
-      </w:r>
-    </w:p>
-    <w:p>
-      <w:r>
-        <w:t xml:space="preserve">Na podstawie tego typu wykresów można stwierdzić, że zbiór osiąganych wartości jest bardzo duży. Problem taki ma wiele rozwiązań o skrajnych jakościach. </w:t>
-      </w:r>
-      <w:r>
-        <w:t>Oznacza to, że z danego rozwiązania początkowego można przejść do niemal dowolnego rozwiązania końcowego. Widać również, że same algorytmy bardzo dobrze pokrywają całą przestrzeń rozwiązań, gdyż jest tu wiele rozwiązań średnich jak również bardzo dobrych, a także o niskiej jakości.</w:t>
+        <w:t>3.2</w:t>
+      </w:r>
+    </w:p>
+    <w:p>
+      <w:r>
+        <w:t xml:space="preserve">…jest </w:t>
+      </w:r>
+      <w:proofErr w:type="spellStart"/>
+      <w:r>
+        <w:t>simpleheuristic</w:t>
+      </w:r>
+      <w:proofErr w:type="spellEnd"/>
+      <w:r>
+        <w:t xml:space="preserve">. </w:t>
+      </w:r>
+    </w:p>
+    <w:p>
+      <w:pPr>
+        <w:rPr>
+          <w:rFonts w:ascii="DejaVuSans" w:hAnsi="DejaVuSans" w:cs="DejaVuSans"/>
+          <w:sz w:val="20"/>
+          <w:szCs w:val="20"/>
+        </w:rPr>
+      </w:pPr>
+      <w:r>
+        <w:t xml:space="preserve">Dalsza kolejność zależna jest od wielkości instancji. Dla małych instancji (poniżej 124 wierzchołków) to od najszybszego: KOLEJNOSC TAKA JAK W PDF+ </w:t>
+      </w:r>
+      <w:proofErr w:type="spellStart"/>
+      <w:r>
+        <w:t>simulatedAnnealing</w:t>
+      </w:r>
+      <w:proofErr w:type="spellEnd"/>
+      <w:r>
+        <w:t xml:space="preserve">, </w:t>
+      </w:r>
+      <w:proofErr w:type="spellStart"/>
+      <w:r>
+        <w:t>tabuSearch</w:t>
+      </w:r>
+      <w:proofErr w:type="spellEnd"/>
+      <w:r>
+        <w:t>. Dla większych instancji:</w:t>
+      </w:r>
+      <w:r>
+        <w:rPr>
+          <w:rFonts w:ascii="DejaVuSans" w:hAnsi="DejaVuSans" w:cs="DejaVuSans"/>
+          <w:sz w:val="20"/>
+          <w:szCs w:val="20"/>
+        </w:rPr>
+        <w:t xml:space="preserve"> </w:t>
+      </w:r>
+      <w:proofErr w:type="spellStart"/>
+      <w:r>
+        <w:rPr>
+          <w:rFonts w:ascii="DejaVuSans" w:hAnsi="DejaVuSans" w:cs="DejaVuSans"/>
+          <w:sz w:val="20"/>
+          <w:szCs w:val="20"/>
+        </w:rPr>
+        <w:t>greedy</w:t>
+      </w:r>
+      <w:proofErr w:type="spellEnd"/>
+      <w:r>
+        <w:rPr>
+          <w:rFonts w:ascii="DejaVuSans" w:hAnsi="DejaVuSans" w:cs="DejaVuSans"/>
+          <w:sz w:val="20"/>
+          <w:szCs w:val="20"/>
+        </w:rPr>
+        <w:t>,</w:t>
+      </w:r>
+      <w:r>
+        <w:t xml:space="preserve"> </w:t>
+      </w:r>
+      <w:proofErr w:type="spellStart"/>
+      <w:r>
+        <w:t>simulatedAnnealing</w:t>
+      </w:r>
+      <w:proofErr w:type="spellEnd"/>
+      <w:r>
+        <w:t>,</w:t>
+      </w:r>
+      <w:r>
+        <w:t xml:space="preserve"> </w:t>
+      </w:r>
+      <w:proofErr w:type="spellStart"/>
+      <w:r>
+        <w:t>tabuSearch</w:t>
+      </w:r>
+      <w:proofErr w:type="spellEnd"/>
+      <w:r>
+        <w:t>,</w:t>
+      </w:r>
+      <w:r>
+        <w:rPr>
+          <w:rFonts w:ascii="DejaVuSans" w:hAnsi="DejaVuSans" w:cs="DejaVuSans"/>
+          <w:sz w:val="20"/>
+          <w:szCs w:val="20"/>
+        </w:rPr>
+        <w:t xml:space="preserve"> </w:t>
+      </w:r>
+      <w:proofErr w:type="spellStart"/>
+      <w:r>
+        <w:rPr>
+          <w:rFonts w:ascii="DejaVuSans" w:hAnsi="DejaVuSans" w:cs="DejaVuSans"/>
+          <w:sz w:val="20"/>
+          <w:szCs w:val="20"/>
+        </w:rPr>
+        <w:t>random</w:t>
+      </w:r>
+      <w:proofErr w:type="spellEnd"/>
+      <w:r>
+        <w:rPr>
+          <w:rFonts w:ascii="DejaVuSans" w:hAnsi="DejaVuSans" w:cs="DejaVuSans"/>
+          <w:sz w:val="20"/>
+          <w:szCs w:val="20"/>
+        </w:rPr>
+        <w:t>,</w:t>
+      </w:r>
+      <w:r>
+        <w:rPr>
+          <w:rFonts w:ascii="DejaVuSans" w:hAnsi="DejaVuSans" w:cs="DejaVuSans"/>
+          <w:sz w:val="20"/>
+          <w:szCs w:val="20"/>
+        </w:rPr>
+        <w:t xml:space="preserve"> </w:t>
+      </w:r>
+      <w:proofErr w:type="spellStart"/>
+      <w:r>
+        <w:rPr>
+          <w:rFonts w:ascii="DejaVuSans" w:hAnsi="DejaVuSans" w:cs="DejaVuSans"/>
+          <w:sz w:val="20"/>
+          <w:szCs w:val="20"/>
+        </w:rPr>
+        <w:t>steepest</w:t>
+      </w:r>
+      <w:proofErr w:type="spellEnd"/>
+      <w:r>
+        <w:rPr>
+          <w:rFonts w:ascii="DejaVuSans" w:hAnsi="DejaVuSans" w:cs="DejaVuSans"/>
+          <w:sz w:val="20"/>
+          <w:szCs w:val="20"/>
+        </w:rPr>
+        <w:t>.</w:t>
+      </w:r>
+    </w:p>
+    <w:p>
+      <w:pPr>
+        <w:rPr>
+          <w:rFonts w:ascii="DejaVuSans" w:hAnsi="DejaVuSans" w:cs="DejaVuSans"/>
+          <w:sz w:val="20"/>
+          <w:szCs w:val="20"/>
+        </w:rPr>
+      </w:pPr>
+      <w:r>
+        <w:rPr>
+          <w:rFonts w:ascii="DejaVuSans" w:hAnsi="DejaVuSans" w:cs="DejaVuSans"/>
+          <w:sz w:val="20"/>
+          <w:szCs w:val="20"/>
+        </w:rPr>
+        <w:t xml:space="preserve">Wyniki te nie są… …danej instancji. </w:t>
+      </w:r>
+    </w:p>
+    <w:p>
+      <w:pPr>
+        <w:rPr>
+          <w:rFonts w:ascii="DejaVuSans" w:hAnsi="DejaVuSans" w:cs="DejaVuSans"/>
+          <w:sz w:val="20"/>
+          <w:szCs w:val="20"/>
+        </w:rPr>
+      </w:pPr>
+      <w:r>
+        <w:rPr>
+          <w:rFonts w:ascii="DejaVuSans" w:hAnsi="DejaVuSans" w:cs="DejaVuSans"/>
+          <w:sz w:val="20"/>
+          <w:szCs w:val="20"/>
+        </w:rPr>
+        <w:t xml:space="preserve">Również czasy działania algorytmów </w:t>
+      </w:r>
+      <w:proofErr w:type="spellStart"/>
+      <w:r>
+        <w:t>simulatedAnnealing</w:t>
+      </w:r>
+      <w:proofErr w:type="spellEnd"/>
+      <w:r>
+        <w:t xml:space="preserve"> i  </w:t>
+      </w:r>
+      <w:proofErr w:type="spellStart"/>
+      <w:r>
+        <w:t>tabuSearch</w:t>
+      </w:r>
+      <w:proofErr w:type="spellEnd"/>
+      <w:r>
+        <w:t xml:space="preserve"> można wyjaśnić. Dla małych instancji wykonują one bowiem więcej iteracji w stosunku do innych algorytmów, gdyż </w:t>
+      </w:r>
+      <w:r>
+        <w:t xml:space="preserve">akceptują także pogorszenia, co prowadzi do większej eksploracji przestrzeni rozwiązań w stosunku do </w:t>
+      </w:r>
+      <w:r>
+        <w:lastRenderedPageBreak/>
+        <w:t xml:space="preserve">algorytmów </w:t>
+      </w:r>
+      <w:proofErr w:type="spellStart"/>
+      <w:r>
+        <w:rPr>
+          <w:rFonts w:ascii="DejaVuSans" w:hAnsi="DejaVuSans" w:cs="DejaVuSans"/>
+          <w:sz w:val="20"/>
+          <w:szCs w:val="20"/>
+        </w:rPr>
+        <w:t>greedy</w:t>
+      </w:r>
+      <w:proofErr w:type="spellEnd"/>
+      <w:r>
+        <w:rPr>
+          <w:rFonts w:ascii="DejaVuSans" w:hAnsi="DejaVuSans" w:cs="DejaVuSans"/>
+          <w:sz w:val="20"/>
+          <w:szCs w:val="20"/>
+        </w:rPr>
+        <w:t xml:space="preserve"> i </w:t>
+      </w:r>
+      <w:proofErr w:type="spellStart"/>
+      <w:r>
+        <w:rPr>
+          <w:rFonts w:ascii="DejaVuSans" w:hAnsi="DejaVuSans" w:cs="DejaVuSans"/>
+          <w:sz w:val="20"/>
+          <w:szCs w:val="20"/>
+        </w:rPr>
+        <w:t>steepest</w:t>
+      </w:r>
+      <w:proofErr w:type="spellEnd"/>
+      <w:r>
+        <w:rPr>
+          <w:rFonts w:ascii="DejaVuSans" w:hAnsi="DejaVuSans" w:cs="DejaVuSans"/>
+          <w:sz w:val="20"/>
+          <w:szCs w:val="20"/>
+        </w:rPr>
+        <w:t xml:space="preserve">. Jeśli zaś chodzi o duże instancje, to zaczyna być tu dostrzegalny charakter poszczególnych algorytmów. Algorytm </w:t>
+      </w:r>
+      <w:proofErr w:type="spellStart"/>
+      <w:r>
+        <w:t>simulatedAnnealing</w:t>
+      </w:r>
+      <w:proofErr w:type="spellEnd"/>
+      <w:r>
+        <w:t xml:space="preserve"> jest bardzo zbliżony do </w:t>
+      </w:r>
+      <w:proofErr w:type="spellStart"/>
+      <w:r>
+        <w:rPr>
+          <w:rFonts w:ascii="DejaVuSans" w:hAnsi="DejaVuSans" w:cs="DejaVuSans"/>
+          <w:sz w:val="20"/>
+          <w:szCs w:val="20"/>
+        </w:rPr>
+        <w:t>greedy</w:t>
+      </w:r>
+      <w:proofErr w:type="spellEnd"/>
+      <w:r>
+        <w:rPr>
+          <w:rFonts w:ascii="DejaVuSans" w:hAnsi="DejaVuSans" w:cs="DejaVuSans"/>
+          <w:sz w:val="20"/>
+          <w:szCs w:val="20"/>
+        </w:rPr>
+        <w:t xml:space="preserve">, a jedyną różnicą jest akceptowanie części kroków pogarszających. Oznacza to, że jego czas powinien być zbliżony, aczkolwiek nieco dłuższy niż czas działania algorytmu </w:t>
+      </w:r>
+      <w:proofErr w:type="spellStart"/>
+      <w:r>
+        <w:rPr>
+          <w:rFonts w:ascii="DejaVuSans" w:hAnsi="DejaVuSans" w:cs="DejaVuSans"/>
+          <w:sz w:val="20"/>
+          <w:szCs w:val="20"/>
+        </w:rPr>
+        <w:t>greedy</w:t>
+      </w:r>
+      <w:proofErr w:type="spellEnd"/>
+      <w:r>
+        <w:rPr>
+          <w:rFonts w:ascii="DejaVuSans" w:hAnsi="DejaVuSans" w:cs="DejaVuSans"/>
+          <w:sz w:val="20"/>
+          <w:szCs w:val="20"/>
+        </w:rPr>
+        <w:t xml:space="preserve">, co widać w praktyce. Algorytm </w:t>
+      </w:r>
+      <w:proofErr w:type="spellStart"/>
+      <w:r>
+        <w:t>tabuSearch</w:t>
+      </w:r>
+      <w:proofErr w:type="spellEnd"/>
+      <w:r>
+        <w:t xml:space="preserve"> jest za to bardzo zbliżony do algorytmu </w:t>
+      </w:r>
+      <w:proofErr w:type="spellStart"/>
+      <w:r>
+        <w:rPr>
+          <w:rFonts w:ascii="DejaVuSans" w:hAnsi="DejaVuSans" w:cs="DejaVuSans"/>
+          <w:sz w:val="20"/>
+          <w:szCs w:val="20"/>
+        </w:rPr>
+        <w:t>steepest</w:t>
+      </w:r>
+      <w:proofErr w:type="spellEnd"/>
+      <w:r>
+        <w:rPr>
+          <w:rFonts w:ascii="DejaVuSans" w:hAnsi="DejaVuSans" w:cs="DejaVuSans"/>
+          <w:sz w:val="20"/>
+          <w:szCs w:val="20"/>
+        </w:rPr>
+        <w:t xml:space="preserve">. Wydawać by się mogło, że w takim razie jego czas powinien być większy od „pierwowzoru”, jednak wpływają na to dwa dodatkowe czynniki. Pierwszym z nich jest warunek stopu, który kończy przeszukiwanie, gdy przez wiele iteracji nie było poprawy, </w:t>
+      </w:r>
+      <w:r>
+        <w:rPr>
+          <w:rFonts w:ascii="DejaVuSans" w:hAnsi="DejaVuSans" w:cs="DejaVuSans"/>
+          <w:sz w:val="20"/>
+          <w:szCs w:val="20"/>
+        </w:rPr>
+        <w:t>drugim, znacznie ważniejszym, jest optymalizacja polegająca na tym, że zbiór sąsiadów nie jest każdora</w:t>
       </w:r>
       <w:bookmarkStart w:id="0" w:name="_GoBack"/>
       <w:bookmarkEnd w:id="0"/>
+      <w:r>
+        <w:rPr>
+          <w:rFonts w:ascii="DejaVuSans" w:hAnsi="DejaVuSans" w:cs="DejaVuSans"/>
+          <w:sz w:val="20"/>
+          <w:szCs w:val="20"/>
+        </w:rPr>
+        <w:t xml:space="preserve">zowo przeszukiwany, a </w:t>
+      </w:r>
+    </w:p>
+    <w:p/>
+    <w:p>
+      <w:r>
+        <w:t>////////////////////////////</w:t>
+      </w:r>
+    </w:p>
+    <w:p>
+      <w:r>
+        <w:t>TODO</w:t>
+      </w:r>
+    </w:p>
+    <w:p>
+      <w:r>
+        <w:t>3.2</w:t>
+      </w:r>
+    </w:p>
+    <w:p>
+      <w:r>
+        <w:t>3.3</w:t>
+      </w:r>
+    </w:p>
+    <w:p>
+      <w:r>
+        <w:t>3.4</w:t>
+      </w:r>
+    </w:p>
+    <w:p>
+      <w:r>
+        <w:t>////////////////////////////</w:t>
+      </w:r>
+    </w:p>
+    <w:p/>
+    <w:p>
+      <w:r>
+        <w:t>4</w:t>
+      </w:r>
+    </w:p>
+    <w:p>
+      <w:r>
+        <w:t>Zamiast ostatniego zdania w 2 akapicie</w:t>
+      </w:r>
+    </w:p>
+    <w:p>
+      <w:r>
+        <w:t xml:space="preserve">Na podstawie tego typu wykresów można stwierdzić, że zbiór osiąganych wartości jest bardzo duży. Problem taki ma wiele rozwiązań o skrajnych jakościach. </w:t>
+      </w:r>
+      <w:r>
+        <w:t>Oznacza to, że z danego rozwiązania początkowego można przejść do niemal dowolnego rozwiązania końcowego. Widać również, że same algorytmy bardzo dobrze pokrywają całą przestrzeń rozwiązań, gdyż jest tu wiele rozwiązań średnich jak również bardzo dobrych, a także o niskiej jakości.</w:t>
+      </w:r>
+    </w:p>
+    <w:p/>
+    <w:p>
+      <w:r>
+        <w:t>////////////////////////////</w:t>
+      </w:r>
+    </w:p>
+    <w:p>
+      <w:r>
+        <w:t>TODO</w:t>
+      </w:r>
+    </w:p>
+    <w:p>
+      <w:r>
+        <w:t>WNIOSKI</w:t>
+      </w:r>
+    </w:p>
+    <w:p>
+      <w:r>
+        <w:t>////////////////////////////</w:t>
+      </w:r>
+    </w:p>
+    <w:p>
+      <w:r>
+        <w:t>WNIOSKI</w:t>
+      </w:r>
+    </w:p>
+    <w:p>
+      <w:r>
+        <w:t xml:space="preserve">Dla tabu i </w:t>
+      </w:r>
+      <w:proofErr w:type="spellStart"/>
+      <w:r>
+        <w:t>simulatedAnnealing</w:t>
+      </w:r>
+      <w:proofErr w:type="spellEnd"/>
+      <w:r>
+        <w:t xml:space="preserve"> poruszać się tylko po dopuszczalnych.</w:t>
+      </w:r>
     </w:p>
     <w:sectPr>
       <w:pgSz w:w="11906" w:h="16838"/>

</xml_diff>